<commit_message>
Add links to supporting doco
</commit_message>
<xml_diff>
--- a/doco/Android/Android_Developer_Workstation_Setup.docx
+++ b/doco/Android/Android_Developer_Workstation_Setup.docx
@@ -66,8 +66,6 @@
       <w:r>
         <w:fldChar w:fldCharType="separate"/>
       </w:r>
-      <w:bookmarkStart w:id="0" w:name="_GoBack"/>
-      <w:bookmarkEnd w:id="0"/>
       <w:r>
         <w:rPr>
           <w:noProof/>
@@ -384,11 +382,11 @@
         <w:pStyle w:val="Heading1"/>
         <w:jc w:val="center"/>
       </w:pPr>
-      <w:bookmarkStart w:id="1" w:name="_Toc436988811"/>
+      <w:bookmarkStart w:id="0" w:name="_Toc436988811"/>
       <w:r>
         <w:t>Android Developer Workstation Setup</w:t>
       </w:r>
-      <w:bookmarkEnd w:id="1"/>
+      <w:bookmarkEnd w:id="0"/>
     </w:p>
     <w:p/>
     <w:p>
@@ -405,11 +403,11 @@
           <w:numId w:val="3"/>
         </w:numPr>
       </w:pPr>
-      <w:bookmarkStart w:id="2" w:name="_Toc436988812"/>
+      <w:bookmarkStart w:id="1" w:name="_Toc436988812"/>
       <w:r>
         <w:t>Install Android Studio</w:t>
       </w:r>
-      <w:bookmarkEnd w:id="2"/>
+      <w:bookmarkEnd w:id="1"/>
     </w:p>
     <w:p>
       <w:r>
@@ -430,7 +428,7 @@
           <w:numId w:val="3"/>
         </w:numPr>
       </w:pPr>
-      <w:bookmarkStart w:id="3" w:name="_Toc436988813"/>
+      <w:bookmarkStart w:id="2" w:name="_Toc436988813"/>
       <w:r>
         <w:t xml:space="preserve">Install </w:t>
       </w:r>
@@ -442,17 +440,39 @@
       <w:r>
         <w:t xml:space="preserve"> and Setup Account on GitHub</w:t>
       </w:r>
-      <w:bookmarkEnd w:id="3"/>
+      <w:bookmarkEnd w:id="2"/>
     </w:p>
     <w:p>
       <w:r>
-        <w:t xml:space="preserve">See instructions at … </w:t>
+        <w:t xml:space="preserve">See instructions on GitHub at … </w:t>
       </w:r>
       <w:proofErr w:type="spellStart"/>
       <w:r>
-        <w:t>xxxxx</w:t>
+        <w:t>mobileFirst</w:t>
       </w:r>
       <w:proofErr w:type="spellEnd"/>
+      <w:r>
+        <w:t>/</w:t>
+      </w:r>
+      <w:proofErr w:type="spellStart"/>
+      <w:r>
+        <w:t>doco</w:t>
+      </w:r>
+      <w:proofErr w:type="spellEnd"/>
+      <w:r>
+        <w:t>/</w:t>
+      </w:r>
+      <w:proofErr w:type="spellStart"/>
+      <w:r>
+        <w:t>GitAndGitHub</w:t>
+      </w:r>
+      <w:proofErr w:type="spellEnd"/>
+      <w:r>
+        <w:t>/Install_and_Config_Git_GitHub.docx</w:t>
+      </w:r>
+      <w:r>
+        <w:t xml:space="preserve"> </w:t>
+      </w:r>
     </w:p>
     <w:p/>
     <w:p>
@@ -463,21 +483,30 @@
           <w:numId w:val="3"/>
         </w:numPr>
       </w:pPr>
-      <w:bookmarkStart w:id="4" w:name="_Toc436988814"/>
+      <w:bookmarkStart w:id="3" w:name="_Toc436988814"/>
       <w:r>
         <w:t>Install Sublime Text</w:t>
       </w:r>
-      <w:bookmarkEnd w:id="4"/>
+      <w:bookmarkEnd w:id="3"/>
     </w:p>
     <w:p>
       <w:r>
-        <w:t xml:space="preserve">See instructions at … </w:t>
-      </w:r>
-      <w:proofErr w:type="spellStart"/>
-      <w:r>
-        <w:t>xxxxx</w:t>
-      </w:r>
-      <w:proofErr w:type="spellEnd"/>
+        <w:t xml:space="preserve">See instructions </w:t>
+      </w:r>
+      <w:r>
+        <w:t xml:space="preserve">on GitHub </w:t>
+      </w:r>
+      <w:r>
+        <w:t xml:space="preserve">at … </w:t>
+      </w:r>
+      <w:r>
+        <w:t>mobileFirst/doco/SublimeText/Install_and_Config_Sublime_Text.docx</w:t>
+      </w:r>
+      <w:r>
+        <w:t xml:space="preserve"> </w:t>
+      </w:r>
+      <w:bookmarkStart w:id="4" w:name="_GoBack"/>
+      <w:bookmarkEnd w:id="4"/>
     </w:p>
     <w:p/>
     <w:p/>

</xml_diff>